<commit_message>
refactoring the tree into a new file
</commit_message>
<xml_diff>
--- a/Dry.docx
+++ b/Dry.docx
@@ -957,8 +957,6 @@
           <w:rtl/>
         </w:rPr>
       </w:pPr>
-      <w:bookmarkStart w:id="0" w:name="_GoBack"/>
-      <w:bookmarkEnd w:id="0"/>
     </w:p>
     <w:p>
       <w:pPr>
@@ -2414,7 +2412,75 @@
           <w:rFonts w:hint="cs"/>
           <w:rtl/>
         </w:rPr>
-        <w:t xml:space="preserve">. כעת עלינו לאחד בין עצי השיעורים של שניהם. יש לנו שני עצים בעלי סה"כ </w:t>
+        <w:t xml:space="preserve">. </w:t>
+      </w:r>
+      <w:r>
+        <w:rPr>
+          <w:rtl/>
+        </w:rPr>
+        <w:br/>
+      </w:r>
+      <w:r>
+        <w:rPr>
+          <w:rFonts w:hint="cs"/>
+          <w:rtl/>
+        </w:rPr>
+        <w:t xml:space="preserve">נעבור על כל הרצאה של הקורס הישן, נשנה את מספר הקורס שלה ובהתאם נשנה את התא המתאים לה במערך ההרצאות. גישה למערך היא </w:t>
+      </w:r>
+      <m:oMath>
+        <m:r>
+          <m:rPr>
+            <m:sty m:val="p"/>
+          </m:rPr>
+          <w:rPr>
+            <w:rFonts w:ascii="Cambria Math" w:hAnsi="Cambria Math"/>
+          </w:rPr>
+          <m:t>O</m:t>
+        </m:r>
+        <m:r>
+          <w:rPr>
+            <w:rFonts w:ascii="Cambria Math" w:hAnsi="Cambria Math"/>
+          </w:rPr>
+          <m:t>(1)</m:t>
+        </m:r>
+      </m:oMath>
+      <w:r>
+        <w:rPr>
+          <w:rFonts w:hint="cs"/>
+          <w:rtl/>
+        </w:rPr>
+        <w:t xml:space="preserve">, ומעבר על כל ההרצאות הוא </w:t>
+      </w:r>
+      <m:oMath>
+        <m:r>
+          <m:rPr>
+            <m:sty m:val="p"/>
+          </m:rPr>
+          <w:rPr>
+            <w:rFonts w:ascii="Cambria Math" w:hAnsi="Cambria Math"/>
+          </w:rPr>
+          <m:t>O(m)</m:t>
+        </m:r>
+      </m:oMath>
+      <w:r>
+        <w:rPr>
+          <w:rFonts w:hint="cs"/>
+          <w:rtl/>
+        </w:rPr>
+        <w:t>.</w:t>
+      </w:r>
+      <w:r>
+        <w:rPr>
+          <w:rtl/>
+        </w:rPr>
+        <w:br/>
+      </w:r>
+      <w:r>
+        <w:rPr>
+          <w:rFonts w:hint="cs"/>
+          <w:rtl/>
+        </w:rPr>
+        <w:t xml:space="preserve">כעת עלינו לאחד בין עצי השיעורים של שניהם. יש לנו שני עצים בעלי סה"כ </w:t>
       </w:r>
       <w:r>
         <w:t>m</w:t>
@@ -2529,6 +2595,7 @@
     <w:p>
       <w:pPr>
         <w:rPr>
+          <w:rFonts w:hint="cs"/>
           <w:rtl/>
         </w:rPr>
       </w:pPr>
@@ -2584,6 +2651,7 @@
     <w:p>
       <w:pPr>
         <w:rPr>
+          <w:rFonts w:hint="cs"/>
           <w:rtl/>
         </w:rPr>
       </w:pPr>
@@ -2649,7 +2717,16 @@
           <w:rFonts w:hint="cs"/>
           <w:rtl/>
         </w:rPr>
-        <w:t xml:space="preserve">נלך לרשימה המתאימה לפי </w:t>
+        <w:t>נלך</w:t>
+      </w:r>
+      <w:bookmarkStart w:id="0" w:name="_GoBack"/>
+      <w:bookmarkEnd w:id="0"/>
+      <w:r>
+        <w:rPr>
+          <w:rFonts w:hint="cs"/>
+          <w:rtl/>
+        </w:rPr>
+        <w:t xml:space="preserve"> לרשימה המתאימה לפי </w:t>
       </w:r>
       <w:proofErr w:type="spellStart"/>
       <w:r>
@@ -2861,6 +2938,10 @@
       <w:pPr>
         <w:pStyle w:val="3"/>
         <w:bidi/>
+        <w:rPr>
+          <w:rFonts w:hint="cs"/>
+          <w:rtl/>
+        </w:rPr>
       </w:pPr>
       <w:r>
         <w:t>quit</w:t>
@@ -4321,7 +4402,7 @@
 </file>
 
 <file path=customXml/itemProps1.xml><?xml version="1.0" encoding="utf-8"?>
-<ds:datastoreItem xmlns:ds="http://schemas.openxmlformats.org/officeDocument/2006/customXml" ds:itemID="{11BDB546-57F8-4B12-9757-B56034D4BA10}">
+<ds:datastoreItem xmlns:ds="http://schemas.openxmlformats.org/officeDocument/2006/customXml" ds:itemID="{140797C3-FC9C-4C5F-AAA6-CEB2BB17421B}">
   <ds:schemaRefs>
     <ds:schemaRef ds:uri="http://schemas.openxmlformats.org/officeDocument/2006/bibliography"/>
   </ds:schemaRefs>

</xml_diff>